<commit_message>
Update Lab 1. Building a time tracking flow.docx
Lab 1. Building a time tracking flow
</commit_message>
<xml_diff>
--- a/DOCX/Lab 1. Building a time tracking flow.docx
+++ b/DOCX/Lab 1. Building a time tracking flow.docx
@@ -25,6 +25,12 @@
         </w:r>
         <w:bookmarkEnd w:id="0"/>
       </w:hyperlink>
+      <w:r>
+        <w:rPr>
+          <w:rStyle w:val="Hyperlink"/>
+        </w:rPr>
+        <w:t xml:space="preserve"> </w:t>
+      </w:r>
       <w:r>
         <w:t xml:space="preserve"> </w:t>
       </w:r>
@@ -1012,15 +1018,7 @@
         <w:t>,</w:t>
       </w:r>
       <w:r>
-        <w:t xml:space="preserve"> </w:t>
-      </w:r>
-      <w:proofErr w:type="gramStart"/>
-      <w:r>
-        <w:t>Manually</w:t>
-      </w:r>
-      <w:proofErr w:type="gramEnd"/>
-      <w:r>
-        <w:t xml:space="preserve"> trigger a </w:t>
+        <w:t xml:space="preserve"> Manually trigger a </w:t>
       </w:r>
       <w:r>
         <w:t>flow.</w:t>
@@ -1528,15 +1526,7 @@
         <w:ind w:left="720"/>
       </w:pPr>
       <w:r>
-        <w:t xml:space="preserve">Your flow should look </w:t>
-      </w:r>
-      <w:proofErr w:type="gramStart"/>
-      <w:r>
-        <w:t>similar to</w:t>
-      </w:r>
-      <w:proofErr w:type="gramEnd"/>
-      <w:r>
-        <w:t xml:space="preserve"> the following screenshot:</w:t>
+        <w:t>Your flow should look similar to the following screenshot:</w:t>
       </w:r>
     </w:p>
     <w:p>
@@ -1645,7 +1635,6 @@
       <w:r>
         <w:t xml:space="preserve">, and in the </w:t>
       </w:r>
-      <w:proofErr w:type="gramStart"/>
       <w:r>
         <w:rPr>
           <w:b/>
@@ -1653,7 +1642,6 @@
         </w:rPr>
         <w:t>Document</w:t>
       </w:r>
-      <w:proofErr w:type="gramEnd"/>
       <w:r>
         <w:rPr>
           <w:b/>
@@ -2027,7 +2015,6 @@
                 <w:bCs/>
               </w:rPr>
             </w:pPr>
-            <w:proofErr w:type="gramStart"/>
             <w:r>
               <w:rPr>
                 <w:b/>
@@ -2035,7 +2022,6 @@
               </w:rPr>
               <w:t>User name</w:t>
             </w:r>
-            <w:proofErr w:type="gramEnd"/>
           </w:p>
         </w:tc>
       </w:tr>
@@ -2092,15 +2078,7 @@
       </w:pPr>
       <w:r>
         <w:lastRenderedPageBreak/>
-        <w:t xml:space="preserve">Your Add a row into a table action should look </w:t>
-      </w:r>
-      <w:proofErr w:type="gramStart"/>
-      <w:r>
-        <w:t>similar to</w:t>
-      </w:r>
-      <w:proofErr w:type="gramEnd"/>
-      <w:r>
-        <w:t xml:space="preserve"> the following screenshot:</w:t>
+        <w:t>Your Add a row into a table action should look similar to the following screenshot:</w:t>
       </w:r>
     </w:p>
     <w:p>
@@ -2528,15 +2506,7 @@
         <w:t>+</w:t>
       </w:r>
       <w:r>
-        <w:t xml:space="preserve"> icon that </w:t>
-      </w:r>
-      <w:proofErr w:type="gramStart"/>
-      <w:r>
-        <w:t>appears, and</w:t>
-      </w:r>
-      <w:proofErr w:type="gramEnd"/>
-      <w:r>
-        <w:t xml:space="preserve"> click </w:t>
+        <w:t xml:space="preserve"> icon that appears, and click </w:t>
       </w:r>
       <w:r>
         <w:rPr>
@@ -2746,27 +2716,8 @@
           <w:bCs/>
           <w:color w:val="F6BD97" w:themeColor="accent2" w:themeTint="80"/>
         </w:rPr>
-        <w:t>dd/MM/</w:t>
-      </w:r>
-      <w:proofErr w:type="spellStart"/>
-      <w:r>
-        <w:rPr>
-          <w:b/>
-          <w:bCs/>
-          <w:color w:val="F6BD97" w:themeColor="accent2" w:themeTint="80"/>
-        </w:rPr>
-        <w:t>yyyy-T-hh:</w:t>
-      </w:r>
-      <w:proofErr w:type="gramStart"/>
-      <w:r>
-        <w:rPr>
-          <w:b/>
-          <w:bCs/>
-          <w:color w:val="F6BD97" w:themeColor="accent2" w:themeTint="80"/>
-        </w:rPr>
-        <w:t>mm:ss</w:t>
-      </w:r>
-      <w:proofErr w:type="spellEnd"/>
+        <w:t>dd/MM/yyyy-T-hh:mm:ss</w:t>
+      </w:r>
       <w:r>
         <w:rPr>
           <w:b/>
@@ -2774,7 +2725,6 @@
         </w:rPr>
         <w:t>.</w:t>
       </w:r>
-      <w:proofErr w:type="gramEnd"/>
       <w:r>
         <w:rPr>
           <w:b/>
@@ -2783,15 +2733,7 @@
         <w:br/>
       </w:r>
       <w:r>
-        <w:t xml:space="preserve">Notice there are several predefined Date &amp; Time formats. Your Convert time zone action should look </w:t>
-      </w:r>
-      <w:proofErr w:type="gramStart"/>
-      <w:r>
-        <w:t>similar to</w:t>
-      </w:r>
-      <w:proofErr w:type="gramEnd"/>
-      <w:r>
-        <w:t xml:space="preserve"> the following screenshot.</w:t>
+        <w:t>Notice there are several predefined Date &amp; Time formats. Your Convert time zone action should look similar to the following screenshot.</w:t>
       </w:r>
     </w:p>
     <w:p>
@@ -4246,15 +4188,7 @@
         <w:ind w:left="1434" w:hanging="357"/>
       </w:pPr>
       <w:r>
-        <w:t xml:space="preserve">If you run it from your mobile, you will see something </w:t>
-      </w:r>
-      <w:proofErr w:type="gramStart"/>
-      <w:r>
-        <w:t>similar to</w:t>
-      </w:r>
-      <w:proofErr w:type="gramEnd"/>
-      <w:r>
-        <w:t xml:space="preserve"> the following screenshot after the button is pushed:</w:t>
+        <w:t>If you run it from your mobile, you will see something similar to the following screenshot after the button is pushed:</w:t>
       </w:r>
     </w:p>
     <w:p>
@@ -4402,13 +4336,8 @@
         <w:pStyle w:val="CommentText"/>
       </w:pPr>
       <w:r>
-        <w:t>go to Flow and sign-</w:t>
-      </w:r>
-      <w:proofErr w:type="gramStart"/>
-      <w:r>
-        <w:t>in ?</w:t>
-      </w:r>
-      <w:proofErr w:type="gramEnd"/>
+        <w:t>go to Flow and sign-in ?</w:t>
+      </w:r>
       <w:r>
         <w:rPr>
           <w:rStyle w:val="CommentReference"/>
@@ -4439,15 +4368,7 @@
         <w:pStyle w:val="CommentText"/>
       </w:pPr>
       <w:r>
-        <w:t xml:space="preserve">I think it will be more readable if you </w:t>
-      </w:r>
-      <w:proofErr w:type="spellStart"/>
-      <w:r>
-        <w:t>separe</w:t>
-      </w:r>
-      <w:proofErr w:type="spellEnd"/>
-      <w:r>
-        <w:t xml:space="preserve"> the goal of the action and the action. like here</w:t>
+        <w:t>I think it will be more readable if you separe the goal of the action and the action. like here</w:t>
       </w:r>
       <w:r>
         <w:rPr>

</xml_diff>